<commit_message>
Fix a typo, test again just to double check its all good
</commit_message>
<xml_diff>
--- a/Assignments/Lab01_ShaderReboot/Lab01_ShaderReboot_JustinFurtado.docx
+++ b/Assignments/Lab01_ShaderReboot/Lab01_ShaderReboot_JustinFurtado.docx
@@ -9,7 +9,15 @@
         <w:jc w:val="center"/>
       </w:pPr>
       <w:r>
-        <w:t>Lab 01 Shader Reboot</w:t>
+        <w:t xml:space="preserve">Lab 01 </w:t>
+      </w:r>
+      <w:proofErr w:type="spellStart"/>
+      <w:r>
+        <w:t>Shader</w:t>
+      </w:r>
+      <w:proofErr w:type="spellEnd"/>
+      <w:r>
+        <w:t xml:space="preserve"> Reboot</w:t>
       </w:r>
     </w:p>
     <w:p>
@@ -20,24 +28,34 @@
           <w:b/>
         </w:rPr>
       </w:pPr>
+      <w:proofErr w:type="spellStart"/>
       <w:r>
         <w:rPr>
           <w:b/>
         </w:rPr>
         <w:t>Fufillment</w:t>
       </w:r>
-    </w:p>
-    <w:p>
-      <w:pPr>
-        <w:pStyle w:val="ListParagraph"/>
-        <w:numPr>
-          <w:ilvl w:val="0"/>
-          <w:numId w:val="1"/>
-        </w:numPr>
-        <w:spacing w:line="240" w:lineRule="auto"/>
-      </w:pPr>
-      <w:r>
-        <w:t xml:space="preserve">All of the requirements are met with minimal extra conveniences added (BetterDargon can fly around and look at the scene, some </w:t>
+      <w:proofErr w:type="spellEnd"/>
+    </w:p>
+    <w:p>
+      <w:pPr>
+        <w:pStyle w:val="ListParagraph"/>
+        <w:numPr>
+          <w:ilvl w:val="0"/>
+          <w:numId w:val="1"/>
+        </w:numPr>
+        <w:spacing w:line="240" w:lineRule="auto"/>
+      </w:pPr>
+      <w:r>
+        <w:t>All of the requirements are met with minimal extra conveniences added (</w:t>
+      </w:r>
+      <w:proofErr w:type="spellStart"/>
+      <w:r>
+        <w:t>BetterDargon</w:t>
+      </w:r>
+      <w:proofErr w:type="spellEnd"/>
+      <w:r>
+        <w:t xml:space="preserve"> can fly around and look at the scene, some </w:t>
       </w:r>
       <w:r>
         <w:t xml:space="preserve">useful </w:t>
@@ -49,7 +67,15 @@
         <w:t xml:space="preserve">like movement and camera speed </w:t>
       </w:r>
       <w:r>
-        <w:t>are config values)</w:t>
+        <w:t xml:space="preserve">are </w:t>
+      </w:r>
+      <w:proofErr w:type="spellStart"/>
+      <w:r>
+        <w:t>config</w:t>
+      </w:r>
+      <w:proofErr w:type="spellEnd"/>
+      <w:r>
+        <w:t xml:space="preserve"> values)</w:t>
       </w:r>
     </w:p>
     <w:p>
@@ -127,7 +153,23 @@
         <w:spacing w:line="240" w:lineRule="auto"/>
       </w:pPr>
       <w:r>
-        <w:t>Pressing numpad 0 will re-read the config file</w:t>
+        <w:t xml:space="preserve">Pressing </w:t>
+      </w:r>
+      <w:proofErr w:type="spellStart"/>
+      <w:r>
+        <w:t>numpad</w:t>
+      </w:r>
+      <w:proofErr w:type="spellEnd"/>
+      <w:r>
+        <w:t xml:space="preserve"> 0 will re-read the </w:t>
+      </w:r>
+      <w:proofErr w:type="spellStart"/>
+      <w:r>
+        <w:t>config</w:t>
+      </w:r>
+      <w:proofErr w:type="spellEnd"/>
+      <w:r>
+        <w:t xml:space="preserve"> file</w:t>
       </w:r>
     </w:p>
     <w:p>
@@ -153,46 +195,78 @@
         <w:spacing w:line="240" w:lineRule="auto"/>
       </w:pPr>
       <w:r>
-        <w:t>Pressing W will rotate BetterDargon to the left, S will rotate him to the right</w:t>
-      </w:r>
-    </w:p>
-    <w:p>
-      <w:pPr>
-        <w:pStyle w:val="ListParagraph"/>
-        <w:numPr>
-          <w:ilvl w:val="0"/>
-          <w:numId w:val="1"/>
-        </w:numPr>
-        <w:spacing w:line="240" w:lineRule="auto"/>
-      </w:pPr>
-      <w:r>
-        <w:t>Pressing A will tilt BetterDargon forward, D backward</w:t>
-      </w:r>
-    </w:p>
-    <w:p>
-      <w:pPr>
-        <w:pStyle w:val="ListParagraph"/>
-        <w:numPr>
-          <w:ilvl w:val="0"/>
-          <w:numId w:val="1"/>
-        </w:numPr>
-        <w:spacing w:line="240" w:lineRule="auto"/>
-      </w:pPr>
-      <w:r>
-        <w:t>Pressing Q will roll BetterDargon to the left, E to the right</w:t>
-      </w:r>
-    </w:p>
-    <w:p>
-      <w:pPr>
-        <w:pStyle w:val="ListParagraph"/>
-        <w:numPr>
-          <w:ilvl w:val="0"/>
-          <w:numId w:val="1"/>
-        </w:numPr>
-        <w:spacing w:line="240" w:lineRule="auto"/>
-      </w:pPr>
-      <w:r>
-        <w:t>Holding space will move BetterDargon forward, in the direction he is facing</w:t>
+        <w:t xml:space="preserve">Pressing W will rotate </w:t>
+      </w:r>
+      <w:proofErr w:type="spellStart"/>
+      <w:r>
+        <w:t>BetterDargon</w:t>
+      </w:r>
+      <w:proofErr w:type="spellEnd"/>
+      <w:r>
+        <w:t xml:space="preserve"> to the left, S will rotate him to the right</w:t>
+      </w:r>
+    </w:p>
+    <w:p>
+      <w:pPr>
+        <w:pStyle w:val="ListParagraph"/>
+        <w:numPr>
+          <w:ilvl w:val="0"/>
+          <w:numId w:val="1"/>
+        </w:numPr>
+        <w:spacing w:line="240" w:lineRule="auto"/>
+      </w:pPr>
+      <w:r>
+        <w:t xml:space="preserve">Pressing A will tilt </w:t>
+      </w:r>
+      <w:proofErr w:type="spellStart"/>
+      <w:r>
+        <w:t>BetterDargon</w:t>
+      </w:r>
+      <w:proofErr w:type="spellEnd"/>
+      <w:r>
+        <w:t xml:space="preserve"> forward, D backward</w:t>
+      </w:r>
+    </w:p>
+    <w:p>
+      <w:pPr>
+        <w:pStyle w:val="ListParagraph"/>
+        <w:numPr>
+          <w:ilvl w:val="0"/>
+          <w:numId w:val="1"/>
+        </w:numPr>
+        <w:spacing w:line="240" w:lineRule="auto"/>
+      </w:pPr>
+      <w:r>
+        <w:t xml:space="preserve">Pressing Q will roll </w:t>
+      </w:r>
+      <w:proofErr w:type="spellStart"/>
+      <w:r>
+        <w:t>BetterDargon</w:t>
+      </w:r>
+      <w:proofErr w:type="spellEnd"/>
+      <w:r>
+        <w:t xml:space="preserve"> to the left, E to the right</w:t>
+      </w:r>
+    </w:p>
+    <w:p>
+      <w:pPr>
+        <w:pStyle w:val="ListParagraph"/>
+        <w:numPr>
+          <w:ilvl w:val="0"/>
+          <w:numId w:val="1"/>
+        </w:numPr>
+        <w:spacing w:line="240" w:lineRule="auto"/>
+      </w:pPr>
+      <w:r>
+        <w:t xml:space="preserve">Holding space will move </w:t>
+      </w:r>
+      <w:proofErr w:type="spellStart"/>
+      <w:r>
+        <w:t>BetterDargon</w:t>
+      </w:r>
+      <w:proofErr w:type="spellEnd"/>
+      <w:r>
+        <w:t xml:space="preserve"> forward, in the direction he is facing</w:t>
       </w:r>
       <w:r>
         <w:t>, releasing will halt movement</w:t>
@@ -208,8 +282,13 @@
         <w:spacing w:line="240" w:lineRule="auto"/>
       </w:pPr>
       <w:r>
-        <w:t>Right clicking and dragging the mouse will turn the camera around BetterDargon</w:t>
-      </w:r>
+        <w:t xml:space="preserve">Right clicking and dragging the mouse will turn the camera around </w:t>
+      </w:r>
+      <w:proofErr w:type="spellStart"/>
+      <w:r>
+        <w:t>BetterDargon</w:t>
+      </w:r>
+      <w:proofErr w:type="spellEnd"/>
     </w:p>
     <w:p>
       <w:pPr>
@@ -249,7 +328,23 @@
         <w:spacing w:line="240" w:lineRule="auto"/>
       </w:pPr>
       <w:r>
-        <w:t>This is the output for the debug shader from the shader parser</w:t>
+        <w:t xml:space="preserve">This is the output for the debug </w:t>
+      </w:r>
+      <w:proofErr w:type="spellStart"/>
+      <w:r>
+        <w:t>shader</w:t>
+      </w:r>
+      <w:proofErr w:type="spellEnd"/>
+      <w:r>
+        <w:t xml:space="preserve"> from the </w:t>
+      </w:r>
+      <w:proofErr w:type="spellStart"/>
+      <w:r>
+        <w:t>shader</w:t>
+      </w:r>
+      <w:proofErr w:type="spellEnd"/>
+      <w:r>
+        <w:t xml:space="preserve"> parser</w:t>
       </w:r>
     </w:p>
     <w:p>
@@ -318,7 +413,29 @@
         <w:spacing w:line="240" w:lineRule="auto"/>
       </w:pPr>
       <w:r>
-        <w:t>This is the output for the PT shader, which was used for Reguler Dargon in the demo, but I let it parse for testing purposes anyway</w:t>
+        <w:t xml:space="preserve">This is the output for the PT </w:t>
+      </w:r>
+      <w:proofErr w:type="spellStart"/>
+      <w:r>
+        <w:t>shader</w:t>
+      </w:r>
+      <w:proofErr w:type="spellEnd"/>
+      <w:r>
+        <w:t>, which was used for Regul</w:t>
+      </w:r>
+      <w:r>
+        <w:t>a</w:t>
+      </w:r>
+      <w:r>
+        <w:t xml:space="preserve">r </w:t>
+      </w:r>
+      <w:proofErr w:type="spellStart"/>
+      <w:r>
+        <w:t>Dargon</w:t>
+      </w:r>
+      <w:proofErr w:type="spellEnd"/>
+      <w:r>
+        <w:t xml:space="preserve"> in the demo, but I let it parse for testing purposes anyway</w:t>
       </w:r>
     </w:p>
     <w:p>
@@ -392,8 +509,39 @@
         </w:numPr>
         <w:spacing w:line="240" w:lineRule="auto"/>
       </w:pPr>
-      <w:r>
-        <w:t>This is the output for the PC shader, which BetterDargon is using in the demo</w:t>
+    </w:p>
+    <w:p>
+      <w:pPr>
+        <w:pStyle w:val="ListParagraph"/>
+      </w:pPr>
+    </w:p>
+    <w:p>
+      <w:pPr>
+        <w:pStyle w:val="ListParagraph"/>
+        <w:numPr>
+          <w:ilvl w:val="0"/>
+          <w:numId w:val="1"/>
+        </w:numPr>
+        <w:spacing w:line="240" w:lineRule="auto"/>
+      </w:pPr>
+      <w:r>
+        <w:t xml:space="preserve">This is the output for the PC </w:t>
+      </w:r>
+      <w:proofErr w:type="spellStart"/>
+      <w:r>
+        <w:t>shader</w:t>
+      </w:r>
+      <w:proofErr w:type="spellEnd"/>
+      <w:r>
+        <w:t xml:space="preserve">, which </w:t>
+      </w:r>
+      <w:proofErr w:type="spellStart"/>
+      <w:r>
+        <w:t>BetterDargon</w:t>
+      </w:r>
+      <w:proofErr w:type="spellEnd"/>
+      <w:r>
+        <w:t xml:space="preserve"> is using in the demo</w:t>
       </w:r>
     </w:p>
     <w:p>
@@ -475,7 +623,15 @@
         <w:spacing w:line="240" w:lineRule="auto"/>
       </w:pPr>
       <w:r>
-        <w:t>This is the output for the diffuse shader, used by the teapots</w:t>
+        <w:t xml:space="preserve">This is the output for the diffuse </w:t>
+      </w:r>
+      <w:proofErr w:type="spellStart"/>
+      <w:r>
+        <w:t>shader</w:t>
+      </w:r>
+      <w:proofErr w:type="spellEnd"/>
+      <w:r>
+        <w:t>, used by the teapots</w:t>
       </w:r>
     </w:p>
     <w:p>
@@ -716,16 +872,7 @@
         <w:spacing w:line="240" w:lineRule="auto"/>
       </w:pPr>
       <w:r>
-        <w:t xml:space="preserve">A close-up of the next teapot </w:t>
-      </w:r>
-      <w:r>
-        <w:t>(reflectivity = (</w:t>
-      </w:r>
-      <w:r>
-        <w:t>0.9f, 0.9f, 0.0f</w:t>
-      </w:r>
-      <w:r>
-        <w:t>), light color = (1.0f, 1.0f, 1.0f))</w:t>
+        <w:t>A close-up of the next teapot (reflectivity = (0.9f, 0.9f, 0.0f), light color = (1.0f, 1.0f, 1.0f))</w:t>
       </w:r>
     </w:p>
     <w:p>
@@ -828,10 +975,7 @@
         <w:spacing w:line="240" w:lineRule="auto"/>
       </w:pPr>
       <w:r>
-        <w:t xml:space="preserve">A close up of the final teapot </w:t>
-      </w:r>
-      <w:r>
-        <w:t>(reflectivity = (</w:t>
+        <w:t>A close up of the final teapot (reflectivity = (</w:t>
       </w:r>
       <w:r>
         <w:t>0.75f, 0.75f, 0.75</w:t>
@@ -979,20 +1123,15 @@
         <w:spacing w:line="240" w:lineRule="auto"/>
       </w:pPr>
       <w:r>
-        <w:t>This assignment was totally simple and unimpressive. I have not been inspired to do anything cool related to this lab. I’m ready for something we haven’t done before…</w:t>
-      </w:r>
-    </w:p>
-    <w:p>
-      <w:pPr>
-        <w:pStyle w:val="ListParagraph"/>
-        <w:numPr>
-          <w:ilvl w:val="0"/>
-          <w:numId w:val="1"/>
-        </w:numPr>
-        <w:spacing w:line="240" w:lineRule="auto"/>
-      </w:pPr>
-      <w:r>
-        <w:t>The lab doc could have gone more into detail explaining the methods we had to use for the shader parser we had never seen before. The documentation in the textbook and on the internet was awful, and I had to combine like five sources with trial and error before actually figuring out what was going on.</w:t>
+        <w:t xml:space="preserve">The lab doc could have gone more into detail explaining the methods we had to use for the </w:t>
+      </w:r>
+      <w:proofErr w:type="spellStart"/>
+      <w:r>
+        <w:t>shader</w:t>
+      </w:r>
+      <w:proofErr w:type="spellEnd"/>
+      <w:r>
+        <w:t xml:space="preserve"> parser we had never seen before. The documentation in the textbook and on the internet was awful, and I had to combine like five sources with trial and error before actually figuring out what was going on.</w:t>
       </w:r>
     </w:p>
     <w:p>
@@ -1018,32 +1157,44 @@
         <w:spacing w:line="240" w:lineRule="auto"/>
       </w:pPr>
       <w:r>
-        <w:t>The only thing I felt was cool is that each object had its own light. We hadn’t done that before – it was easy, but still cool to look at.</w:t>
-      </w:r>
-    </w:p>
-    <w:p>
-      <w:pPr>
-        <w:pStyle w:val="ListParagraph"/>
-        <w:numPr>
-          <w:ilvl w:val="0"/>
-          <w:numId w:val="1"/>
-        </w:numPr>
-        <w:spacing w:line="240" w:lineRule="auto"/>
-      </w:pPr>
-      <w:r>
-        <w:t>If all you were going for was a simple get-us-back-in-the-groove-of-things-while-doing-something-we’ve-done-before-but-introducing-three-new-</w:t>
-      </w:r>
-      <w:r>
-        <w:t>opengl-</w:t>
-      </w:r>
-      <w:r>
-        <w:t>methods-along-the-way sort of thing</w:t>
-      </w:r>
-      <w:r>
-        <w:t xml:space="preserve">, you hit the head on the nail, perfect job. </w:t>
+        <w:t xml:space="preserve">The only thing I felt was </w:t>
+      </w:r>
+      <w:r>
+        <w:t xml:space="preserve">relatively </w:t>
+      </w:r>
+      <w:r>
+        <w:t xml:space="preserve">cool is that each object had its own light. We hadn’t done that before – it was easy, but still </w:t>
+      </w:r>
+      <w:r>
+        <w:t xml:space="preserve">nice </w:t>
       </w:r>
       <w:bookmarkStart w:id="0" w:name="_GoBack"/>
       <w:bookmarkEnd w:id="0"/>
+      <w:r>
+        <w:t>to look at.</w:t>
+      </w:r>
+    </w:p>
+    <w:p>
+      <w:pPr>
+        <w:pStyle w:val="ListParagraph"/>
+        <w:numPr>
+          <w:ilvl w:val="0"/>
+          <w:numId w:val="1"/>
+        </w:numPr>
+        <w:spacing w:line="240" w:lineRule="auto"/>
+      </w:pPr>
+      <w:r>
+        <w:t>If all you were going for was a simple get-us-back-in-the-groove-of-things-while-doing-something-we’ve-done-before-but-introducing-three-new-</w:t>
+      </w:r>
+      <w:r>
+        <w:t>opengl-</w:t>
+      </w:r>
+      <w:r>
+        <w:t>methods-along-the-way sort of thing</w:t>
+      </w:r>
+      <w:r>
+        <w:t xml:space="preserve">, you hit the head on the nail, perfect job. </w:t>
+      </w:r>
       <w:r>
         <w:t>If you were going for something a bit more instructive – perhaps the lab could be re-worked from the ground up to provide a more beneficial experience.</w:t>
       </w:r>
@@ -1117,7 +1268,15 @@
       <w:jc w:val="right"/>
     </w:pPr>
     <w:r>
-      <w:t>Justin Furtado – Lab01 Shader Reboot</w:t>
+      <w:t xml:space="preserve">Justin Furtado – Lab01 </w:t>
+    </w:r>
+    <w:proofErr w:type="spellStart"/>
+    <w:r>
+      <w:t>Shader</w:t>
+    </w:r>
+    <w:proofErr w:type="spellEnd"/>
+    <w:r>
+      <w:t xml:space="preserve"> Reboot</w:t>
     </w:r>
   </w:p>
   <w:p>

</xml_diff>